<commit_message>
Added file extension support, fix template.docx
</commit_message>
<xml_diff>
--- a/template.docx
+++ b/template.docx
@@ -87,22 +87,7 @@
               </w:rPr>
             </w:pPr>
             <w:r>
-              <w:t>ЮФКВ.00125-01</w:t>
-            </w:r>
-            <w:r>
-              <w:rPr>
-                <w:lang w:val="en-US"/>
-              </w:rPr>
-              <w:t xml:space="preserve"> </w:t>
-            </w:r>
-            <w:r>
-              <w:t>1</w:t>
-            </w:r>
-            <w:r>
-              <w:t>2</w:t>
-            </w:r>
-            <w:r>
-              <w:t xml:space="preserve"> 01</w:t>
+              <w:t>ДЕЦ.НОМЕР</w:t>
             </w:r>
             <w:r>
               <w:rPr>
@@ -211,7 +196,7 @@
               </w:rPr>
             </w:pPr>
             <w:r>
-              <w:t>ЮФКВ.00125-01</w:t>
+              <w:t>ДЕЦ.НОМЕР</w:t>
             </w:r>
             <w:r>
               <w:rPr>
@@ -320,7 +305,7 @@
         <w:rPr>
           <w:szCs w:val="28"/>
         </w:rPr>
-        <w:t>КОМПЛЕКТ ФУНКЦИЙ ONNX ДЛЯ БИБЛИОТЕКИ DLCL</w:t>
+        <w:t>ИМЯ ДОКУМЕНТА</w:t>
       </w:r>
     </w:p>
     <w:p>
@@ -337,7 +322,23 @@
           <w:noProof w:val="0"/>
           <w:szCs w:val="24"/>
         </w:rPr>
-        <w:t>Текст программы</w:t>
+        <w:t>Те</w:t>
+      </w:r>
+      <w:proofErr w:type="gramStart"/>
+      <w:r>
+        <w:rPr>
+          <w:noProof w:val="0"/>
+          <w:szCs w:val="24"/>
+        </w:rPr>
+        <w:t>кст пр</w:t>
+      </w:r>
+      <w:proofErr w:type="gramEnd"/>
+      <w:r>
+        <w:rPr>
+          <w:noProof w:val="0"/>
+          <w:szCs w:val="24"/>
+        </w:rPr>
+        <w:t>ограммы</w:t>
       </w:r>
     </w:p>
     <w:p>
@@ -350,25 +351,7 @@
         </w:rPr>
       </w:pPr>
       <w:r>
-        <w:rPr>
-          <w:noProof w:val="0"/>
-          <w:szCs w:val="24"/>
-        </w:rPr>
-        <w:t xml:space="preserve">ЮФКВ.00125-01 </w:t>
-      </w:r>
-      <w:r>
-        <w:rPr>
-          <w:noProof w:val="0"/>
-          <w:szCs w:val="24"/>
-        </w:rPr>
-        <w:t>12</w:t>
-      </w:r>
-      <w:r>
-        <w:rPr>
-          <w:noProof w:val="0"/>
-          <w:szCs w:val="24"/>
-        </w:rPr>
-        <w:t xml:space="preserve"> 01</w:t>
+        <w:t>ДЕЦ.НОМЕР</w:t>
       </w:r>
     </w:p>
     <w:p>
@@ -387,25 +370,7 @@
         <w:t>(</w:t>
       </w:r>
       <w:r>
-        <w:rPr>
-          <w:noProof w:val="0"/>
-          <w:szCs w:val="24"/>
-        </w:rPr>
-        <w:t xml:space="preserve">ЮФКВ.00125-01 </w:t>
-      </w:r>
-      <w:r>
-        <w:rPr>
-          <w:noProof w:val="0"/>
-          <w:szCs w:val="24"/>
-        </w:rPr>
-        <w:t>12</w:t>
-      </w:r>
-      <w:r>
-        <w:rPr>
-          <w:noProof w:val="0"/>
-          <w:szCs w:val="24"/>
-        </w:rPr>
-        <w:t xml:space="preserve"> 01</w:t>
+        <w:t>ДЕЦ.НОМЕР</w:t>
       </w:r>
       <w:r>
         <w:rPr>
@@ -431,12 +396,41 @@
         </w:rPr>
         <w:t xml:space="preserve">Листов </w:t>
       </w:r>
+      <w:bookmarkStart w:id="0" w:name="_GoBack"/>
+      <w:bookmarkEnd w:id="0"/>
       <w:r>
         <w:rPr>
           <w:noProof w:val="0"/>
           <w:szCs w:val="24"/>
         </w:rPr>
-        <w:t>941</w:t>
+        <w:fldChar w:fldCharType="begin"/>
+      </w:r>
+      <w:r>
+        <w:rPr>
+          <w:noProof w:val="0"/>
+          <w:szCs w:val="24"/>
+        </w:rPr>
+        <w:instrText xml:space="preserve"> NUMPAGES  \# "0" \* Arabic  \* MERGEFORMAT </w:instrText>
+      </w:r>
+      <w:r>
+        <w:rPr>
+          <w:noProof w:val="0"/>
+          <w:szCs w:val="24"/>
+        </w:rPr>
+        <w:fldChar w:fldCharType="separate"/>
+      </w:r>
+      <w:r>
+        <w:rPr>
+          <w:szCs w:val="24"/>
+        </w:rPr>
+        <w:t>2</w:t>
+      </w:r>
+      <w:r>
+        <w:rPr>
+          <w:noProof w:val="0"/>
+          <w:szCs w:val="24"/>
+        </w:rPr>
+        <w:fldChar w:fldCharType="end"/>
       </w:r>
     </w:p>
     <w:p>
@@ -913,8 +907,13 @@
             <w:pPr>
               <w:pStyle w:val="Tabletext"/>
             </w:pPr>
+            <w:proofErr w:type="spellStart"/>
             <w:r>
-              <w:t>Взам.</w:t>
+              <w:t>Взам</w:t>
+            </w:r>
+            <w:proofErr w:type="spellEnd"/>
+            <w:r>
+              <w:t>.</w:t>
             </w:r>
             <w:r>
               <w:t xml:space="preserve"> </w:t>
@@ -951,7 +950,15 @@
               <w:t xml:space="preserve"> </w:t>
             </w:r>
             <w:r>
-              <w:t>№ дубл.</w:t>
+              <w:t xml:space="preserve">№ </w:t>
+            </w:r>
+            <w:proofErr w:type="spellStart"/>
+            <w:r>
+              <w:t>дубл</w:t>
+            </w:r>
+            <w:proofErr w:type="spellEnd"/>
+            <w:r>
+              <w:t>.</w:t>
             </w:r>
           </w:p>
         </w:tc>
@@ -1069,8 +1076,6 @@
           <w:lang w:val="en-US"/>
         </w:rPr>
       </w:pPr>
-      <w:bookmarkStart w:id="0" w:name="_GoBack"/>
-      <w:bookmarkEnd w:id="0"/>
     </w:p>
     <w:sectPr>
       <w:headerReference w:type="default" r:id="rId9"/>
@@ -1187,7 +1192,15 @@
       <w:jc w:val="center"/>
     </w:pPr>
     <w:r>
-      <w:t>ЮФКВ.00125-01 12 01</w:t>
+      <w:t>ДЕЦ</w:t>
+    </w:r>
+    <w:proofErr w:type="gramStart"/>
+    <w:r>
+      <w:t>.Н</w:t>
+    </w:r>
+    <w:proofErr w:type="gramEnd"/>
+    <w:r>
+      <w:t>ОМЕР</w:t>
     </w:r>
   </w:p>
 </w:hdr>
@@ -2760,7 +2773,7 @@
 </file>
 
 <file path=customXml/itemProps1.xml><?xml version="1.0" encoding="utf-8"?>
-<ds:datastoreItem xmlns:ds="http://schemas.openxmlformats.org/officeDocument/2006/customXml" ds:itemID="{EA92F17F-F67B-4B7C-9498-650C1A7892FA}">
+<ds:datastoreItem xmlns:ds="http://schemas.openxmlformats.org/officeDocument/2006/customXml" ds:itemID="{7110BD61-106C-4D7C-BFF0-658B174B58AE}">
   <ds:schemaRefs>
     <ds:schemaRef ds:uri="http://schemas.openxmlformats.org/officeDocument/2006/bibliography"/>
   </ds:schemaRefs>

</xml_diff>